<commit_message>
static link to download docx
</commit_message>
<xml_diff>
--- a/doc/my_resume.docx
+++ b/doc/my_resume.docx
@@ -721,7 +721,7 @@
     </w:lvl>
   </w:abstractNum>
   <w:abstractNum w:abstractNumId="990">
-    <w:nsid w:val="76488861"/>
+    <w:nsid w:val="da0ac8ec"/>
     <w:multiLevelType w:val="multilevel"/>
     <w:lvl w:ilvl="0">
       <w:numFmt w:val="bullet"/>
@@ -802,7 +802,7 @@
     </w:lvl>
   </w:abstractNum>
   <w:abstractNum w:abstractNumId="991">
-    <w:nsid w:val="ffdc5b05"/>
+    <w:nsid w:val="2802d2d1"/>
     <w:multiLevelType w:val="multilevel"/>
     <w:lvl w:ilvl="0">
       <w:numFmt w:val="bullet"/>

</xml_diff>

<commit_message>
break md in multi file
</commit_message>
<xml_diff>
--- a/doc/my_resume.docx
+++ b/doc/my_resume.docx
@@ -14,372 +14,613 @@
     </w:p>
     <w:p>
       <w:pPr>
+        <w:pStyle w:val="Heading3"/>
+      </w:pPr>
+      <w:bookmarkStart w:id="22" w:name="recent-tools"/>
+      <w:bookmarkEnd w:id="22"/>
+      <w:r>
+        <w:t xml:space="preserve">Recent Tools</w:t>
+      </w:r>
+    </w:p>
+    <w:p>
+      <w:pPr>
         <w:pStyle w:val="FirstParagraph"/>
       </w:pPr>
-      <w:hyperlink r:id="rId27">
+      <w:r>
+        <w:t xml:space="preserve">Things I've been using lately.</w:t>
+      </w:r>
+    </w:p>
+    <w:p>
+      <w:pPr>
+        <w:pStyle w:val="Compact"/>
+        <w:numPr>
+          <w:numId w:val="1001"/>
+          <w:ilvl w:val="0"/>
+        </w:numPr>
+      </w:pPr>
+      <w:r>
+        <w:t xml:space="preserve">Github, GitLab</w:t>
+      </w:r>
+    </w:p>
+    <w:p>
+      <w:pPr>
+        <w:pStyle w:val="Compact"/>
+        <w:numPr>
+          <w:numId w:val="1002"/>
+          <w:ilvl w:val="1"/>
+        </w:numPr>
+      </w:pPr>
+      <w:r>
+        <w:t xml:space="preserve">Markdown</w:t>
+      </w:r>
+    </w:p>
+    <w:p>
+      <w:pPr>
+        <w:pStyle w:val="Compact"/>
+        <w:numPr>
+          <w:numId w:val="1001"/>
+          <w:ilvl w:val="0"/>
+        </w:numPr>
+      </w:pPr>
+      <w:r>
+        <w:t xml:space="preserve">Python</w:t>
+      </w:r>
+    </w:p>
+    <w:p>
+      <w:pPr>
+        <w:pStyle w:val="Compact"/>
+        <w:numPr>
+          <w:numId w:val="1001"/>
+          <w:ilvl w:val="0"/>
+        </w:numPr>
+      </w:pPr>
+      <w:r>
+        <w:t xml:space="preserve">Puppet</w:t>
+      </w:r>
+    </w:p>
+    <w:p>
+      <w:pPr>
+        <w:pStyle w:val="Compact"/>
+        <w:numPr>
+          <w:numId w:val="1003"/>
+          <w:ilvl w:val="1"/>
+        </w:numPr>
+      </w:pPr>
+      <w:r>
+        <w:t xml:space="preserve">Ruby (spec/rake testing)</w:t>
+      </w:r>
+    </w:p>
+    <w:p>
+      <w:pPr>
+        <w:pStyle w:val="Compact"/>
+        <w:numPr>
+          <w:numId w:val="1001"/>
+          <w:ilvl w:val="0"/>
+        </w:numPr>
+      </w:pPr>
+      <w:r>
+        <w:t xml:space="preserve">Ansible</w:t>
+      </w:r>
+    </w:p>
+    <w:p>
+      <w:pPr>
+        <w:pStyle w:val="Compact"/>
+        <w:numPr>
+          <w:numId w:val="1001"/>
+          <w:ilvl w:val="0"/>
+        </w:numPr>
+      </w:pPr>
+      <w:r>
+        <w:t xml:space="preserve">Linux Shell</w:t>
+      </w:r>
+    </w:p>
+    <w:p>
+      <w:pPr>
+        <w:pStyle w:val="Compact"/>
+        <w:numPr>
+          <w:numId w:val="1004"/>
+          <w:ilvl w:val="1"/>
+        </w:numPr>
+      </w:pPr>
+      <w:r>
+        <w:t xml:space="preserve">BASH</w:t>
+      </w:r>
+    </w:p>
+    <w:p>
+      <w:pPr>
+        <w:pStyle w:val="Compact"/>
+        <w:numPr>
+          <w:numId w:val="1004"/>
+          <w:ilvl w:val="1"/>
+        </w:numPr>
+      </w:pPr>
+      <w:r>
+        <w:t xml:space="preserve">ZSH</w:t>
+      </w:r>
+    </w:p>
+    <w:p>
+      <w:pPr>
+        <w:pStyle w:val="Compact"/>
+        <w:numPr>
+          <w:numId w:val="1001"/>
+          <w:ilvl w:val="0"/>
+        </w:numPr>
+      </w:pPr>
+      <w:r>
+        <w:t xml:space="preserve">Vagrant</w:t>
+      </w:r>
+    </w:p>
+    <w:p>
+      <w:pPr>
+        <w:pStyle w:val="Compact"/>
+        <w:numPr>
+          <w:numId w:val="1001"/>
+          <w:ilvl w:val="0"/>
+        </w:numPr>
+      </w:pPr>
+      <w:r>
+        <w:t xml:space="preserve">Terraform</w:t>
+      </w:r>
+    </w:p>
+    <w:p>
+      <w:pPr>
+        <w:pStyle w:val="Compact"/>
+        <w:numPr>
+          <w:numId w:val="1001"/>
+          <w:ilvl w:val="0"/>
+        </w:numPr>
+      </w:pPr>
+      <w:r>
+        <w:t xml:space="preserve">AWS</w:t>
+      </w:r>
+    </w:p>
+    <w:p>
+      <w:pPr>
+        <w:pStyle w:val="Compact"/>
+        <w:numPr>
+          <w:numId w:val="1001"/>
+          <w:ilvl w:val="0"/>
+        </w:numPr>
+      </w:pPr>
+      <w:r>
+        <w:t xml:space="preserve">Digital Ocean</w:t>
+      </w:r>
+    </w:p>
+    <w:p>
+      <w:pPr>
+        <w:pStyle w:val="Compact"/>
+        <w:numPr>
+          <w:numId w:val="1001"/>
+          <w:ilvl w:val="0"/>
+        </w:numPr>
+      </w:pPr>
+      <w:r>
+        <w:t xml:space="preserve">Google Cloud</w:t>
+      </w:r>
+    </w:p>
+    <w:p>
+      <w:pPr>
+        <w:pStyle w:val="Compact"/>
+        <w:numPr>
+          <w:numId w:val="1001"/>
+          <w:ilvl w:val="0"/>
+        </w:numPr>
+      </w:pPr>
+      <w:r>
+        <w:t xml:space="preserve">Docker</w:t>
+      </w:r>
+    </w:p>
+    <w:p>
+      <w:pPr>
+        <w:pStyle w:val="Heading3"/>
+      </w:pPr>
+      <w:bookmarkStart w:id="23" w:name="experience"/>
+      <w:bookmarkEnd w:id="23"/>
+      <w:r>
+        <w:t xml:space="preserve">Experience</w:t>
+      </w:r>
+    </w:p>
+    <w:p>
+      <w:pPr>
+        <w:pStyle w:val="Heading4"/>
+      </w:pPr>
+      <w:bookmarkStart w:id="24" w:name="salesforce"/>
+      <w:bookmarkEnd w:id="24"/>
+      <w:r>
+        <w:t xml:space="preserve">Salesforce</w:t>
+      </w:r>
+    </w:p>
+    <w:p>
+      <w:pPr>
+        <w:pStyle w:val="Compact"/>
+        <w:numPr>
+          <w:numId w:val="1005"/>
+          <w:ilvl w:val="0"/>
+        </w:numPr>
+      </w:pPr>
+      <w:r>
+        <w:t xml:space="preserve">Oct 2014 - Current</w:t>
+      </w:r>
+    </w:p>
+    <w:p>
+      <w:pPr>
+        <w:pStyle w:val="Compact"/>
+        <w:numPr>
+          <w:numId w:val="1005"/>
+          <w:ilvl w:val="0"/>
+        </w:numPr>
+      </w:pPr>
+      <w:r>
+        <w:t xml:space="preserve">Data Science &amp; Network Forensics team</w:t>
+      </w:r>
+    </w:p>
+    <w:p>
+      <w:pPr>
+        <w:pStyle w:val="Compact"/>
+        <w:numPr>
+          <w:numId w:val="1006"/>
+          <w:ilvl w:val="1"/>
+        </w:numPr>
+      </w:pPr>
+      <w:r>
+        <w:t xml:space="preserve">SecDevOps building security data platform &amp; infrastructure</w:t>
+      </w:r>
+    </w:p>
+    <w:p>
+      <w:pPr>
+        <w:pStyle w:val="Heading4"/>
+      </w:pPr>
+      <w:bookmarkStart w:id="25" w:name="exact-target-salesforce"/>
+      <w:bookmarkEnd w:id="25"/>
+      <w:r>
+        <w:t xml:space="preserve">Exact Target &amp; Salesforce</w:t>
+      </w:r>
+    </w:p>
+    <w:p>
+      <w:pPr>
+        <w:pStyle w:val="Compact"/>
+        <w:numPr>
+          <w:numId w:val="1007"/>
+          <w:ilvl w:val="0"/>
+        </w:numPr>
+      </w:pPr>
+      <w:r>
+        <w:t xml:space="preserve">Jan 2014 - Oct 2014</w:t>
+      </w:r>
+    </w:p>
+    <w:p>
+      <w:pPr>
+        <w:pStyle w:val="Compact"/>
+        <w:numPr>
+          <w:numId w:val="1007"/>
+          <w:ilvl w:val="0"/>
+        </w:numPr>
+      </w:pPr>
+      <w:r>
+        <w:t xml:space="preserve">Create monitoring and administration tools in Linux environments.</w:t>
+      </w:r>
+    </w:p>
+    <w:p>
+      <w:pPr>
+        <w:pStyle w:val="Compact"/>
+        <w:numPr>
+          <w:numId w:val="1007"/>
+          <w:ilvl w:val="0"/>
+        </w:numPr>
+      </w:pPr>
+      <w:r>
+        <w:t xml:space="preserve">Facilitate deployment of custom cloud applications as a github site admin, chef admin, etc.</w:t>
+      </w:r>
+    </w:p>
+    <w:p>
+      <w:pPr>
+        <w:pStyle w:val="Compact"/>
+        <w:numPr>
+          <w:numId w:val="1007"/>
+          <w:ilvl w:val="0"/>
+        </w:numPr>
+      </w:pPr>
+      <w:r>
+        <w:t xml:space="preserve">Develop secure build/deployment processes.</w:t>
+      </w:r>
+    </w:p>
+    <w:p>
+      <w:pPr>
+        <w:pStyle w:val="Compact"/>
+        <w:numPr>
+          <w:numId w:val="1007"/>
+          <w:ilvl w:val="0"/>
+        </w:numPr>
+      </w:pPr>
+      <w:r>
+        <w:t xml:space="preserve">Train engineers &amp; teams on various open source software and build/deployment processes.</w:t>
+      </w:r>
+    </w:p>
+    <w:p>
+      <w:pPr>
+        <w:pStyle w:val="Compact"/>
+        <w:numPr>
+          <w:numId w:val="1007"/>
+          <w:ilvl w:val="0"/>
+        </w:numPr>
+      </w:pPr>
+      <w:r>
+        <w:t xml:space="preserve">Port existing Windows C# web-based deployment tools to Linux/Python (Sledgehammer project).</w:t>
+      </w:r>
+    </w:p>
+    <w:p>
+      <w:pPr>
+        <w:pStyle w:val="Compact"/>
+        <w:numPr>
+          <w:numId w:val="1007"/>
+          <w:ilvl w:val="0"/>
+        </w:numPr>
+      </w:pPr>
+      <w:r>
+        <w:t xml:space="preserve">Support loading major releases to stacks every 6 weeks.</w:t>
+      </w:r>
+    </w:p>
+    <w:p>
+      <w:pPr>
+        <w:pStyle w:val="Compact"/>
+        <w:numPr>
+          <w:numId w:val="1007"/>
+          <w:ilvl w:val="0"/>
+        </w:numPr>
+      </w:pPr>
+      <w:hyperlink r:id="rId26">
         <w:r>
-          <w:drawing>
-            <wp:inline>
-              <wp:extent cx="3810000" cy="2540000"/>
-              <wp:effectExtent b="0" l="0" r="0" t="0"/>
-              <wp:docPr descr="Build Status" id="1" name="Picture"/>
-              <a:graphic>
-                <a:graphicData uri="http://schemas.openxmlformats.org/drawingml/2006/picture">
-                  <pic:pic>
-                    <pic:nvPicPr>
-                      <pic:cNvPr descr="https://travis-ci.org/theDevilsVoice/franklin-resume.svg?branch=master" id="0" name="Picture"/>
-                      <pic:cNvPicPr>
-                        <a:picLocks noChangeArrowheads="1" noChangeAspect="1"/>
-                      </pic:cNvPicPr>
-                    </pic:nvPicPr>
-                    <pic:blipFill>
-                      <a:blip r:embed="rId26"/>
-                      <a:stretch>
-                        <a:fillRect/>
-                      </a:stretch>
-                    </pic:blipFill>
-                    <pic:spPr bwMode="auto">
-                      <a:xfrm>
-                        <a:off x="0" y="0"/>
-                        <a:ext cx="3810000" cy="2540000"/>
-                      </a:xfrm>
-                      <a:prstGeom prst="rect">
-                        <a:avLst/>
-                      </a:prstGeom>
-                      <a:noFill/>
-                      <a:ln w="9525">
-                        <a:noFill/>
-                        <a:headEnd/>
-                        <a:tailEnd/>
-                      </a:ln>
-                    </pic:spPr>
-                  </pic:pic>
-                </a:graphicData>
-              </a:graphic>
-            </wp:inline>
-          </w:drawing>
+          <w:rPr>
+            <w:rStyle w:val="Hyperlink"/>
+          </w:rPr>
+          <w:t xml:space="preserve">ExactTarget</w:t>
         </w:r>
       </w:hyperlink>
-    </w:p>
-    <w:p>
-      <w:pPr>
-        <w:pStyle w:val="Compact"/>
-        <w:numPr>
-          <w:numId w:val="1001"/>
-          <w:ilvl w:val="0"/>
-        </w:numPr>
-      </w:pPr>
+      <w:r>
+        <w:t xml:space="preserve"> </w:t>
+      </w:r>
+      <w:r>
+        <w:t xml:space="preserve">was acquired by Salesforce in August of 2014</w:t>
+      </w:r>
+    </w:p>
+    <w:p>
+      <w:pPr>
+        <w:pStyle w:val="Heading4"/>
+      </w:pPr>
+      <w:bookmarkStart w:id="27" w:name="indiana-university"/>
+      <w:bookmarkEnd w:id="27"/>
+      <w:r>
+        <w:t xml:space="preserve">Indiana University</w:t>
+      </w:r>
+    </w:p>
+    <w:p>
+      <w:pPr>
+        <w:pStyle w:val="Compact"/>
+        <w:numPr>
+          <w:numId w:val="1008"/>
+          <w:ilvl w:val="0"/>
+        </w:numPr>
+      </w:pPr>
+      <w:r>
+        <w:t xml:space="preserve">Aug 2012 – Dec 31st, 2013</w:t>
+      </w:r>
+    </w:p>
+    <w:p>
+      <w:pPr>
+        <w:pStyle w:val="Compact"/>
+        <w:numPr>
+          <w:numId w:val="1008"/>
+          <w:ilvl w:val="0"/>
+        </w:numPr>
+      </w:pPr>
+      <w:r>
+        <w:t xml:space="preserve">Principal Research Software Engineer</w:t>
+      </w:r>
+    </w:p>
+    <w:p>
+      <w:pPr>
+        <w:pStyle w:val="Compact"/>
+        <w:numPr>
+          <w:numId w:val="1008"/>
+          <w:ilvl w:val="0"/>
+        </w:numPr>
+      </w:pPr>
+      <w:r>
+        <w:t xml:space="preserve">Test Architect in Software Defined Networking Lab, designed test cases and direct test efforts on openflow networks.</w:t>
+      </w:r>
+    </w:p>
+    <w:p>
+      <w:pPr>
+        <w:pStyle w:val="Compact"/>
+        <w:numPr>
+          <w:numId w:val="1008"/>
+          <w:ilvl w:val="0"/>
+        </w:numPr>
+      </w:pPr>
+      <w:r>
+        <w:t xml:space="preserve">Wrote web based tools for</w:t>
+      </w:r>
+      <w:r>
+        <w:t xml:space="preserve"> </w:t>
+      </w:r>
       <w:hyperlink r:id="rId28">
         <w:r>
           <w:rPr>
             <w:rStyle w:val="Hyperlink"/>
           </w:rPr>
-          <w:t xml:space="preserve">The code for this application</w:t>
+          <w:t xml:space="preserve">GENI/GEMINI</w:t>
         </w:r>
       </w:hyperlink>
       <w:r>
         <w:t xml:space="preserve"> </w:t>
       </w:r>
       <w:r>
-        <w:t xml:space="preserve">is stored in GitHub.</w:t>
-      </w:r>
-    </w:p>
-    <w:p>
-      <w:pPr>
-        <w:pStyle w:val="Compact"/>
-        <w:numPr>
-          <w:numId w:val="1001"/>
-          <w:ilvl w:val="0"/>
-        </w:numPr>
-      </w:pPr>
-      <w:hyperlink r:id="rId27">
-        <w:r>
-          <w:rPr>
-            <w:rStyle w:val="Hyperlink"/>
-          </w:rPr>
-          <w:t xml:space="preserve">Continuous Integration</w:t>
-        </w:r>
-      </w:hyperlink>
-      <w:r>
-        <w:t xml:space="preserve"> </w:t>
-      </w:r>
-      <w:r>
-        <w:t xml:space="preserve">of this application is done via travis-ci.org</w:t>
-      </w:r>
-    </w:p>
-    <w:p>
-      <w:pPr>
-        <w:pStyle w:val="Heading2"/>
-      </w:pPr>
-      <w:bookmarkStart w:id="29" w:name="currently-working-to-secure-cloud-infrastructure"/>
+        <w:t xml:space="preserve">project.</w:t>
+      </w:r>
+    </w:p>
+    <w:p>
+      <w:pPr>
+        <w:pStyle w:val="Compact"/>
+        <w:numPr>
+          <w:numId w:val="1008"/>
+          <w:ilvl w:val="0"/>
+        </w:numPr>
+      </w:pPr>
+      <w:r>
+        <w:t xml:space="preserve">Assistant instructor for undergraduate networking (lead discussions, create and grade homework, and proctor exams).</w:t>
+      </w:r>
+    </w:p>
+    <w:p>
+      <w:pPr>
+        <w:pStyle w:val="Compact"/>
+        <w:numPr>
+          <w:numId w:val="1008"/>
+          <w:ilvl w:val="0"/>
+        </w:numPr>
+      </w:pPr>
+      <w:r>
+        <w:t xml:space="preserve">Research very high capacity storage solutions and high speed network connections.</w:t>
+      </w:r>
+    </w:p>
+    <w:p>
+      <w:pPr>
+        <w:pStyle w:val="Heading4"/>
+      </w:pPr>
+      <w:bookmarkStart w:id="29" w:name="nokia-siemens-networks"/>
       <w:bookmarkEnd w:id="29"/>
       <w:r>
-        <w:t xml:space="preserve">Currently working to secure cloud infrastructure</w:t>
+        <w:t xml:space="preserve">Nokia Siemens Networks</w:t>
+      </w:r>
+    </w:p>
+    <w:p>
+      <w:pPr>
+        <w:pStyle w:val="Compact"/>
+        <w:numPr>
+          <w:numId w:val="1009"/>
+          <w:ilvl w:val="0"/>
+        </w:numPr>
+      </w:pPr>
+      <w:r>
+        <w:t xml:space="preserve">April 2011 – July 2012</w:t>
+      </w:r>
+    </w:p>
+    <w:p>
+      <w:pPr>
+        <w:pStyle w:val="Compact"/>
+        <w:numPr>
+          <w:numId w:val="1009"/>
+          <w:ilvl w:val="0"/>
+        </w:numPr>
+      </w:pPr>
+      <w:r>
+        <w:t xml:space="preserve">Senior R&amp;D Engineer</w:t>
+      </w:r>
+    </w:p>
+    <w:p>
+      <w:pPr>
+        <w:pStyle w:val="Heading4"/>
+      </w:pPr>
+      <w:bookmarkStart w:id="30" w:name="motorola"/>
+      <w:bookmarkEnd w:id="30"/>
+      <w:r>
+        <w:t xml:space="preserve">Motorola</w:t>
+      </w:r>
+    </w:p>
+    <w:p>
+      <w:pPr>
+        <w:pStyle w:val="Compact"/>
+        <w:numPr>
+          <w:numId w:val="1010"/>
+          <w:ilvl w:val="0"/>
+        </w:numPr>
+      </w:pPr>
+      <w:r>
+        <w:t xml:space="preserve">Jan 1999 - April 2011</w:t>
+      </w:r>
+    </w:p>
+    <w:p>
+      <w:pPr>
+        <w:pStyle w:val="Compact"/>
+        <w:numPr>
+          <w:numId w:val="1010"/>
+          <w:ilvl w:val="0"/>
+        </w:numPr>
+      </w:pPr>
+      <w:r>
+        <w:t xml:space="preserve">CDMA Cellular base station product development.</w:t>
+      </w:r>
+    </w:p>
+    <w:p>
+      <w:pPr>
+        <w:pStyle w:val="Heading4"/>
+      </w:pPr>
+      <w:bookmarkStart w:id="31" w:name="mchenry-county-college"/>
+      <w:bookmarkEnd w:id="31"/>
+      <w:r>
+        <w:t xml:space="preserve">McHenry County College</w:t>
+      </w:r>
+    </w:p>
+    <w:p>
+      <w:pPr>
+        <w:pStyle w:val="Compact"/>
+        <w:numPr>
+          <w:numId w:val="1011"/>
+          <w:ilvl w:val="0"/>
+        </w:numPr>
+      </w:pPr>
+      <w:r>
+        <w:t xml:space="preserve">August 2006 –June 2011</w:t>
+      </w:r>
+    </w:p>
+    <w:p>
+      <w:pPr>
+        <w:pStyle w:val="Compact"/>
+        <w:numPr>
+          <w:numId w:val="1011"/>
+          <w:ilvl w:val="0"/>
+        </w:numPr>
+      </w:pPr>
+      <w:r>
+        <w:t xml:space="preserve">Adjunct Faculty</w:t>
+      </w:r>
+    </w:p>
+    <w:p>
+      <w:pPr>
+        <w:pStyle w:val="Compact"/>
+        <w:numPr>
+          <w:numId w:val="1011"/>
+          <w:ilvl w:val="0"/>
+        </w:numPr>
+      </w:pPr>
+      <w:r>
+        <w:t xml:space="preserve">Taught information systems courses</w:t>
       </w:r>
     </w:p>
     <w:p>
       <w:pPr>
         <w:pStyle w:val="Heading3"/>
       </w:pPr>
-      <w:bookmarkStart w:id="30" w:name="recent-tools"/>
-      <w:bookmarkEnd w:id="30"/>
-      <w:r>
-        <w:t xml:space="preserve">Recent Tools</w:t>
-      </w:r>
-    </w:p>
-    <w:p>
-      <w:pPr>
-        <w:pStyle w:val="FirstParagraph"/>
-      </w:pPr>
-      <w:r>
-        <w:t xml:space="preserve">These are things I use daily in a professional capacity.</w:t>
-      </w:r>
-    </w:p>
-    <w:p>
-      <w:pPr>
-        <w:pStyle w:val="Compact"/>
-        <w:numPr>
-          <w:numId w:val="1002"/>
-          <w:ilvl w:val="0"/>
-        </w:numPr>
-      </w:pPr>
-      <w:r>
-        <w:t xml:space="preserve">Github</w:t>
-      </w:r>
-    </w:p>
-    <w:p>
-      <w:pPr>
-        <w:pStyle w:val="Compact"/>
-        <w:numPr>
-          <w:numId w:val="1003"/>
-          <w:ilvl w:val="1"/>
-        </w:numPr>
-      </w:pPr>
-      <w:r>
-        <w:t xml:space="preserve">Markdown</w:t>
-      </w:r>
-    </w:p>
-    <w:p>
-      <w:pPr>
-        <w:pStyle w:val="Compact"/>
-        <w:numPr>
-          <w:numId w:val="1002"/>
-          <w:ilvl w:val="0"/>
-        </w:numPr>
-      </w:pPr>
-      <w:r>
-        <w:t xml:space="preserve">Python</w:t>
-      </w:r>
-    </w:p>
-    <w:p>
-      <w:pPr>
-        <w:pStyle w:val="Compact"/>
-        <w:numPr>
-          <w:numId w:val="1002"/>
-          <w:ilvl w:val="0"/>
-        </w:numPr>
-      </w:pPr>
-      <w:r>
-        <w:t xml:space="preserve">Puppet</w:t>
-      </w:r>
-    </w:p>
-    <w:p>
-      <w:pPr>
-        <w:pStyle w:val="Compact"/>
-        <w:numPr>
-          <w:numId w:val="1004"/>
-          <w:ilvl w:val="1"/>
-        </w:numPr>
-      </w:pPr>
-      <w:r>
-        <w:t xml:space="preserve">Ruby (spec/rake testing)</w:t>
-      </w:r>
-    </w:p>
-    <w:p>
-      <w:pPr>
-        <w:pStyle w:val="Compact"/>
-        <w:numPr>
-          <w:numId w:val="1002"/>
-          <w:ilvl w:val="0"/>
-        </w:numPr>
-      </w:pPr>
-      <w:r>
-        <w:t xml:space="preserve">Ansible</w:t>
-      </w:r>
-    </w:p>
-    <w:p>
-      <w:pPr>
-        <w:pStyle w:val="Compact"/>
-        <w:numPr>
-          <w:numId w:val="1002"/>
-          <w:ilvl w:val="0"/>
-        </w:numPr>
-      </w:pPr>
-      <w:r>
-        <w:t xml:space="preserve">Linux Shell</w:t>
-      </w:r>
-    </w:p>
-    <w:p>
-      <w:pPr>
-        <w:pStyle w:val="Compact"/>
-        <w:numPr>
-          <w:numId w:val="1005"/>
-          <w:ilvl w:val="1"/>
-        </w:numPr>
-      </w:pPr>
-      <w:r>
-        <w:t xml:space="preserve">BASH</w:t>
-      </w:r>
-    </w:p>
-    <w:p>
-      <w:pPr>
-        <w:pStyle w:val="Compact"/>
-        <w:numPr>
-          <w:numId w:val="1005"/>
-          <w:ilvl w:val="1"/>
-        </w:numPr>
-      </w:pPr>
-      <w:r>
-        <w:t xml:space="preserve">ZSH</w:t>
-      </w:r>
-    </w:p>
-    <w:p>
-      <w:pPr>
-        <w:pStyle w:val="Compact"/>
-        <w:numPr>
-          <w:numId w:val="1002"/>
-          <w:ilvl w:val="0"/>
-        </w:numPr>
-      </w:pPr>
-      <w:r>
-        <w:t xml:space="preserve">Vagrant</w:t>
-      </w:r>
-    </w:p>
-    <w:p>
-      <w:pPr>
-        <w:pStyle w:val="Compact"/>
-        <w:numPr>
-          <w:numId w:val="1002"/>
-          <w:ilvl w:val="0"/>
-        </w:numPr>
-      </w:pPr>
-      <w:r>
-        <w:t xml:space="preserve">Terraform</w:t>
-      </w:r>
-    </w:p>
-    <w:p>
-      <w:pPr>
-        <w:pStyle w:val="Compact"/>
-        <w:numPr>
-          <w:numId w:val="1002"/>
-          <w:ilvl w:val="0"/>
-        </w:numPr>
-      </w:pPr>
-      <w:r>
-        <w:t xml:space="preserve">AWS</w:t>
-      </w:r>
-    </w:p>
-    <w:p>
-      <w:pPr>
-        <w:pStyle w:val="Heading3"/>
-      </w:pPr>
-      <w:bookmarkStart w:id="31" w:name="experience"/>
-      <w:bookmarkEnd w:id="31"/>
-      <w:r>
-        <w:t xml:space="preserve">Experience</w:t>
+      <w:bookmarkStart w:id="32" w:name="education"/>
+      <w:bookmarkEnd w:id="32"/>
+      <w:r>
+        <w:t xml:space="preserve">Education</w:t>
       </w:r>
     </w:p>
     <w:p>
       <w:pPr>
         <w:pStyle w:val="Heading4"/>
       </w:pPr>
-      <w:bookmarkStart w:id="32" w:name="salesforce"/>
-      <w:bookmarkEnd w:id="32"/>
-      <w:r>
-        <w:t xml:space="preserve">Salesforce</w:t>
-      </w:r>
-    </w:p>
-    <w:p>
-      <w:pPr>
-        <w:pStyle w:val="Compact"/>
-        <w:numPr>
-          <w:numId w:val="1006"/>
-          <w:ilvl w:val="0"/>
-        </w:numPr>
-      </w:pPr>
-      <w:r>
-        <w:t xml:space="preserve">Oct 2014 - Current</w:t>
-      </w:r>
-    </w:p>
-    <w:p>
-      <w:pPr>
-        <w:pStyle w:val="Compact"/>
-        <w:numPr>
-          <w:numId w:val="1006"/>
-          <w:ilvl w:val="0"/>
-        </w:numPr>
-      </w:pPr>
-      <w:r>
-        <w:t xml:space="preserve">Data Science &amp; Network Forensics team</w:t>
-      </w:r>
-    </w:p>
-    <w:p>
-      <w:pPr>
-        <w:pStyle w:val="Compact"/>
-        <w:numPr>
-          <w:numId w:val="1007"/>
-          <w:ilvl w:val="1"/>
-        </w:numPr>
-      </w:pPr>
-      <w:r>
-        <w:t xml:space="preserve">SecDevOps building security data platform &amp; infrastructure</w:t>
-      </w:r>
-    </w:p>
-    <w:p>
-      <w:pPr>
-        <w:pStyle w:val="Heading4"/>
-      </w:pPr>
-      <w:bookmarkStart w:id="33" w:name="indiana-university"/>
+      <w:bookmarkStart w:id="33" w:name="depaul-university-ms-network-securitynetwork-engineering"/>
       <w:bookmarkEnd w:id="33"/>
       <w:r>
-        <w:t xml:space="preserve">Indiana University</w:t>
-      </w:r>
-    </w:p>
-    <w:p>
-      <w:pPr>
-        <w:pStyle w:val="Heading3"/>
-      </w:pPr>
-      <w:bookmarkStart w:id="34" w:name="education"/>
-      <w:bookmarkEnd w:id="34"/>
-      <w:r>
-        <w:t xml:space="preserve">Education</w:t>
-      </w:r>
-    </w:p>
-    <w:p>
-      <w:pPr>
-        <w:pStyle w:val="Heading4"/>
-      </w:pPr>
-      <w:bookmarkStart w:id="35" w:name="ms-network-securitynetwork-engineering"/>
-      <w:bookmarkEnd w:id="35"/>
-      <w:r>
-        <w:t xml:space="preserve">MS Network Security/Network Engineering</w:t>
-      </w:r>
-    </w:p>
-    <w:p>
-      <w:pPr>
-        <w:pStyle w:val="Heading4"/>
-      </w:pPr>
-      <w:bookmarkStart w:id="36" w:name="depaul-university"/>
-      <w:bookmarkEnd w:id="36"/>
-      <w:r>
-        <w:t xml:space="preserve">(DePaul University)</w:t>
-      </w:r>
-    </w:p>
-    <w:p>
-      <w:pPr>
-        <w:pStyle w:val="Compact"/>
-        <w:numPr>
-          <w:numId w:val="1008"/>
+        <w:t xml:space="preserve">DePaul University, MS Network Security/Network Engineering</w:t>
+      </w:r>
+    </w:p>
+    <w:p>
+      <w:pPr>
+        <w:pStyle w:val="Compact"/>
+        <w:numPr>
+          <w:numId w:val="1012"/>
           <w:ilvl w:val="0"/>
         </w:numPr>
       </w:pPr>
@@ -391,7 +632,7 @@
       <w:pPr>
         <w:pStyle w:val="Compact"/>
         <w:numPr>
-          <w:numId w:val="1008"/>
+          <w:numId w:val="1012"/>
           <w:ilvl w:val="0"/>
         </w:numPr>
       </w:pPr>
@@ -403,11 +644,11 @@
       <w:pPr>
         <w:pStyle w:val="Compact"/>
         <w:numPr>
-          <w:numId w:val="1008"/>
-          <w:ilvl w:val="0"/>
-        </w:numPr>
-      </w:pPr>
-      <w:hyperlink r:id="rId37">
+          <w:numId w:val="1012"/>
+          <w:ilvl w:val="0"/>
+        </w:numPr>
+      </w:pPr>
+      <w:hyperlink r:id="rId34">
         <w:r>
           <w:rPr>
             <w:rStyle w:val="Hyperlink"/>
@@ -420,27 +661,17 @@
       <w:pPr>
         <w:pStyle w:val="Heading4"/>
       </w:pPr>
-      <w:bookmarkStart w:id="38" w:name="ms-computer-info-systems"/>
-      <w:bookmarkEnd w:id="38"/>
-      <w:r>
-        <w:t xml:space="preserve">MS Computer Info Systems</w:t>
-      </w:r>
-    </w:p>
-    <w:p>
-      <w:pPr>
-        <w:pStyle w:val="Heading4"/>
-      </w:pPr>
-      <w:bookmarkStart w:id="39" w:name="northwestern-university"/>
-      <w:bookmarkEnd w:id="39"/>
-      <w:r>
-        <w:t xml:space="preserve">(Northwestern University)</w:t>
-      </w:r>
-    </w:p>
-    <w:p>
-      <w:pPr>
-        <w:pStyle w:val="Compact"/>
-        <w:numPr>
-          <w:numId w:val="1009"/>
+      <w:bookmarkStart w:id="35" w:name="northwestern-university-ms-computer-info-systems"/>
+      <w:bookmarkEnd w:id="35"/>
+      <w:r>
+        <w:t xml:space="preserve">Northwestern University, MS Computer Info Systems</w:t>
+      </w:r>
+    </w:p>
+    <w:p>
+      <w:pPr>
+        <w:pStyle w:val="Compact"/>
+        <w:numPr>
+          <w:numId w:val="1013"/>
           <w:ilvl w:val="0"/>
         </w:numPr>
       </w:pPr>
@@ -452,7 +683,7 @@
       <w:pPr>
         <w:pStyle w:val="Compact"/>
         <w:numPr>
-          <w:numId w:val="1009"/>
+          <w:numId w:val="1013"/>
           <w:ilvl w:val="0"/>
         </w:numPr>
       </w:pPr>
@@ -464,7 +695,7 @@
       <w:pPr>
         <w:pStyle w:val="Compact"/>
         <w:numPr>
-          <w:numId w:val="1009"/>
+          <w:numId w:val="1013"/>
           <w:ilvl w:val="0"/>
         </w:numPr>
       </w:pPr>
@@ -476,11 +707,11 @@
       <w:pPr>
         <w:pStyle w:val="Compact"/>
         <w:numPr>
-          <w:numId w:val="1009"/>
-          <w:ilvl w:val="0"/>
-        </w:numPr>
-      </w:pPr>
-      <w:hyperlink r:id="rId40">
+          <w:numId w:val="1013"/>
+          <w:ilvl w:val="0"/>
+        </w:numPr>
+      </w:pPr>
+      <w:hyperlink r:id="rId36">
         <w:r>
           <w:rPr>
             <w:rStyle w:val="Hyperlink"/>
@@ -493,31 +724,21 @@
       <w:pPr>
         <w:pStyle w:val="Heading4"/>
       </w:pPr>
-      <w:bookmarkStart w:id="41" w:name="bs-computer-science"/>
-      <w:bookmarkEnd w:id="41"/>
-      <w:r>
-        <w:t xml:space="preserve">BS Computer Science</w:t>
-      </w:r>
-    </w:p>
-    <w:p>
-      <w:pPr>
-        <w:pStyle w:val="Heading4"/>
-      </w:pPr>
-      <w:bookmarkStart w:id="42" w:name="roosevelt-university"/>
-      <w:bookmarkEnd w:id="42"/>
-      <w:r>
-        <w:t xml:space="preserve">(Roosevelt University)</w:t>
-      </w:r>
-    </w:p>
-    <w:p>
-      <w:pPr>
-        <w:pStyle w:val="Compact"/>
-        <w:numPr>
-          <w:numId w:val="1010"/>
-          <w:ilvl w:val="0"/>
-        </w:numPr>
-      </w:pPr>
-      <w:hyperlink r:id="rId43">
+      <w:bookmarkStart w:id="37" w:name="roosevelt-university-bs-computer-science"/>
+      <w:bookmarkEnd w:id="37"/>
+      <w:r>
+        <w:t xml:space="preserve">Roosevelt University, BS Computer Science</w:t>
+      </w:r>
+    </w:p>
+    <w:p>
+      <w:pPr>
+        <w:pStyle w:val="Compact"/>
+        <w:numPr>
+          <w:numId w:val="1014"/>
+          <w:ilvl w:val="0"/>
+        </w:numPr>
+      </w:pPr>
+      <w:hyperlink r:id="rId38">
         <w:r>
           <w:rPr>
             <w:rStyle w:val="Hyperlink"/>
@@ -533,7 +754,7 @@
       <w:pPr>
         <w:pStyle w:val="Compact"/>
         <w:numPr>
-          <w:numId w:val="1010"/>
+          <w:numId w:val="1014"/>
           <w:ilvl w:val="0"/>
         </w:numPr>
       </w:pPr>
@@ -545,8 +766,8 @@
       <w:pPr>
         <w:pStyle w:val="Heading3"/>
       </w:pPr>
-      <w:bookmarkStart w:id="44" w:name="code-and-projects"/>
-      <w:bookmarkEnd w:id="44"/>
+      <w:bookmarkStart w:id="39" w:name="code-and-projects"/>
+      <w:bookmarkEnd w:id="39"/>
       <w:r>
         <w:t xml:space="preserve">Code and Projects</w:t>
       </w:r>
@@ -555,7 +776,7 @@
       <w:pPr>
         <w:pStyle w:val="Compact"/>
         <w:numPr>
-          <w:numId w:val="1011"/>
+          <w:numId w:val="1015"/>
           <w:ilvl w:val="0"/>
         </w:numPr>
       </w:pPr>
@@ -565,7 +786,7 @@
       <w:r>
         <w:t xml:space="preserve"> </w:t>
       </w:r>
-      <w:hyperlink r:id="rId45">
+      <w:hyperlink r:id="rId40">
         <w:r>
           <w:rPr>
             <w:rStyle w:val="Hyperlink"/>
@@ -584,7 +805,7 @@
       <w:pPr>
         <w:pStyle w:val="Compact"/>
         <w:numPr>
-          <w:numId w:val="1011"/>
+          <w:numId w:val="1015"/>
           <w:ilvl w:val="0"/>
         </w:numPr>
       </w:pPr>
@@ -594,12 +815,58 @@
       <w:r>
         <w:t xml:space="preserve"> </w:t>
       </w:r>
-      <w:hyperlink r:id="rId46">
+      <w:hyperlink r:id="rId41">
         <w:r>
           <w:rPr>
             <w:rStyle w:val="Hyperlink"/>
           </w:rPr>
           <w:t xml:space="preserve">the bat badge</w:t>
+        </w:r>
+      </w:hyperlink>
+    </w:p>
+    <w:p>
+      <w:pPr>
+        <w:pStyle w:val="Compact"/>
+        <w:numPr>
+          <w:numId w:val="1016"/>
+          <w:ilvl w:val="1"/>
+        </w:numPr>
+      </w:pPr>
+      <w:r>
+        <w:t xml:space="preserve">Here</w:t>
+      </w:r>
+      <w:r>
+        <w:t xml:space="preserve"> </w:t>
+      </w:r>
+      <w:hyperlink r:id="rId42">
+        <w:r>
+          <w:rPr>
+            <w:rStyle w:val="Hyperlink"/>
+          </w:rPr>
+          <w:t xml:space="preserve">are some pictures of it</w:t>
+        </w:r>
+      </w:hyperlink>
+    </w:p>
+    <w:p>
+      <w:pPr>
+        <w:pStyle w:val="Compact"/>
+        <w:numPr>
+          <w:numId w:val="1015"/>
+          <w:ilvl w:val="0"/>
+        </w:numPr>
+      </w:pPr>
+      <w:r>
+        <w:t xml:space="preserve">I run</w:t>
+      </w:r>
+      <w:r>
+        <w:t xml:space="preserve"> </w:t>
+      </w:r>
+      <w:hyperlink r:id="rId43">
+        <w:r>
+          <w:rPr>
+            <w:rStyle w:val="Hyperlink"/>
+          </w:rPr>
+          <w:t xml:space="preserve">@indybsides security conference</w:t>
         </w:r>
       </w:hyperlink>
     </w:p>
@@ -711,7 +978,7 @@
     </w:lvl>
   </w:abstractNum>
   <w:abstractNum w:abstractNumId="990">
-    <w:nsid w:val="1642f904"/>
+    <w:nsid w:val="e67258a6"/>
     <w:multiLevelType w:val="multilevel"/>
     <w:lvl w:ilvl="0">
       <w:numFmt w:val="bullet"/>
@@ -792,7 +1059,7 @@
     </w:lvl>
   </w:abstractNum>
   <w:abstractNum w:abstractNumId="991">
-    <w:nsid w:val="bbadf40f"/>
+    <w:nsid w:val="336d4cb0"/>
     <w:multiLevelType w:val="multilevel"/>
     <w:lvl w:ilvl="0">
       <w:numFmt w:val="bullet"/>
@@ -909,6 +1176,21 @@
     <w:abstractNumId w:val="991"/>
   </w:num>
   <w:num w:numId="1011">
+    <w:abstractNumId w:val="991"/>
+  </w:num>
+  <w:num w:numId="1012">
+    <w:abstractNumId w:val="991"/>
+  </w:num>
+  <w:num w:numId="1013">
+    <w:abstractNumId w:val="991"/>
+  </w:num>
+  <w:num w:numId="1014">
+    <w:abstractNumId w:val="991"/>
+  </w:num>
+  <w:num w:numId="1015">
+    <w:abstractNumId w:val="991"/>
+  </w:num>
+  <w:num w:numId="1016">
     <w:abstractNumId w:val="991"/>
   </w:num>
 </w:numbering>

</xml_diff>